<commit_message>
6 and 8 complete, 7 missing last step, 9 about halfway
</commit_message>
<xml_diff>
--- a/answers.docx
+++ b/answers.docx
@@ -24,16 +24,28 @@
           <w:ilvl w:val="0"/>
           <w:numId w:val="1"/>
         </w:numPr>
-      </w:pPr>
-      <w:r>
+        <w:rPr>
+          <w:highlight w:val="magenta"/>
+        </w:rPr>
+      </w:pPr>
+      <w:r>
+        <w:rPr>
+          <w:highlight w:val="magenta"/>
+        </w:rPr>
         <w:t xml:space="preserve">Eddie </w:t>
       </w:r>
       <w:proofErr w:type="spellStart"/>
       <w:r>
+        <w:rPr>
+          <w:highlight w:val="magenta"/>
+        </w:rPr>
         <w:t>Gaedel</w:t>
       </w:r>
       <w:proofErr w:type="spellEnd"/>
       <w:r>
+        <w:rPr>
+          <w:highlight w:val="magenta"/>
+        </w:rPr>
         <w:t xml:space="preserve"> is the shortest player in the database at 43 inches or 3’7”. He played one game for the St. Louis Browns.</w:t>
       </w:r>
     </w:p>
@@ -58,43 +70,7 @@
         </w:numPr>
       </w:pPr>
       <w:r>
-        <w:t xml:space="preserve">In 2016 there were </w:t>
-      </w:r>
-      <w:r>
-        <w:t>58934</w:t>
-      </w:r>
-      <w:r>
-        <w:t xml:space="preserve"> putouts for </w:t>
-      </w:r>
-      <w:r>
-        <w:t>Infield</w:t>
-      </w:r>
-      <w:r>
-        <w:t xml:space="preserve"> positions, </w:t>
-      </w:r>
-      <w:r>
-        <w:t>41424</w:t>
-      </w:r>
-      <w:r>
-        <w:t xml:space="preserve"> for </w:t>
-      </w:r>
-      <w:r>
-        <w:t>Battery</w:t>
-      </w:r>
-      <w:r>
-        <w:t xml:space="preserve"> positions, and </w:t>
-      </w:r>
-      <w:r>
-        <w:t>29560</w:t>
-      </w:r>
-      <w:r>
-        <w:t xml:space="preserve"> for </w:t>
-      </w:r>
-      <w:r>
-        <w:t>Outfield</w:t>
-      </w:r>
-      <w:r>
-        <w:t xml:space="preserve"> positions.</w:t>
+        <w:t>In 2016 there were 58934 putouts for Infield positions, 41424 for Battery positions, and 29560 for Outfield positions.</w:t>
       </w:r>
     </w:p>
     <w:p>
@@ -104,16 +80,679 @@
           <w:ilvl w:val="0"/>
           <w:numId w:val="1"/>
         </w:numPr>
-      </w:pPr>
-      <w:r>
+        <w:rPr>
+          <w:highlight w:val="red"/>
+        </w:rPr>
+      </w:pPr>
+      <w:r>
+        <w:rPr>
+          <w:highlight w:val="red"/>
+        </w:rPr>
         <w:t xml:space="preserve">Strikeouts and home runs have typically increased every decade since the 1920s and in the partial data for the 2010s, strikeouts are nearly triple and home runs nearly 5x the amount per game in the 1920s. Notable events that can arguably be seen in the data are World War 2 </w:t>
       </w:r>
       <w:r>
-        <w:t>causing some star players to be drafted/enlist and be replaced with less talent, the breaking of the color barrier, which happened for most teams during the 1950s, the lowering of the mound in 1969, as pitchers were seen to have gained too great an advantage, and the steroid era from the late 1990s through the mid 2000s.</w:t>
-      </w:r>
-      <w:bookmarkStart w:id="0" w:name="_GoBack"/>
+        <w:rPr>
+          <w:highlight w:val="red"/>
+        </w:rPr>
+        <w:t xml:space="preserve">causing some star players to be drafted/enlist and be replaced with less talent, the breaking of the color barrier, which happened for most teams during the 1950s, the lowering of the mound in 1969, as pitchers were seen to have gained too great an advantage, and the steroid era from the late 1990s through the </w:t>
+      </w:r>
+      <w:proofErr w:type="spellStart"/>
+      <w:r>
+        <w:rPr>
+          <w:highlight w:val="red"/>
+        </w:rPr>
+        <w:t>mid 2000s</w:t>
+      </w:r>
+      <w:proofErr w:type="spellEnd"/>
+      <w:r>
+        <w:rPr>
+          <w:highlight w:val="red"/>
+        </w:rPr>
+        <w:t>.</w:t>
+      </w:r>
+    </w:p>
+    <w:p>
+      <w:pPr>
+        <w:pStyle w:val="ListParagraph"/>
+        <w:numPr>
+          <w:ilvl w:val="0"/>
+          <w:numId w:val="1"/>
+        </w:numPr>
+      </w:pPr>
+      <w:r>
+        <w:t>Chris Owings had the highest success rate at stealing bases in 2016</w:t>
+      </w:r>
+      <w:r>
+        <w:t xml:space="preserve"> at 91.3%, with 21 stolen bases </w:t>
+      </w:r>
+      <w:r>
+        <w:t>in 23 attempts.</w:t>
+      </w:r>
+    </w:p>
+    <w:p>
+      <w:pPr>
+        <w:pStyle w:val="ListParagraph"/>
+        <w:numPr>
+          <w:ilvl w:val="0"/>
+          <w:numId w:val="1"/>
+        </w:numPr>
+        <w:rPr>
+          <w:highlight w:val="yellow"/>
+        </w:rPr>
+      </w:pPr>
+      <w:r>
+        <w:rPr>
+          <w:highlight w:val="yellow"/>
+        </w:rPr>
+        <w:t>The 2001 Seattle Mariners won 116 games without winning the World Series (which is also tied for the most wins in a season regardless of postseason success).</w:t>
+      </w:r>
+    </w:p>
+    <w:p>
+      <w:pPr>
+        <w:pStyle w:val="ListParagraph"/>
+        <w:rPr>
+          <w:highlight w:val="yellow"/>
+        </w:rPr>
+      </w:pPr>
+      <w:r>
+        <w:rPr>
+          <w:highlight w:val="yellow"/>
+        </w:rPr>
+        <w:t>The 1981 Los Angeles Dodgers won 61 games and won the World Series. However, they only played 110 games in that season (opposed to the modern standard of 162) due to the 1981 player strike.</w:t>
+      </w:r>
+    </w:p>
+    <w:p>
+      <w:pPr>
+        <w:pStyle w:val="ListParagraph"/>
+        <w:rPr>
+          <w:highlight w:val="yellow"/>
+        </w:rPr>
+      </w:pPr>
+      <w:r>
+        <w:rPr>
+          <w:highlight w:val="yellow"/>
+        </w:rPr>
+        <w:t>Excluding 1981, the 2006 St. Louis Cardinals won 83 games from 161 on their way to winning the World Series.</w:t>
+      </w:r>
+    </w:p>
+    <w:p>
+      <w:pPr>
+        <w:pStyle w:val="ListParagraph"/>
+      </w:pPr>
+      <w:r>
+        <w:rPr>
+          <w:highlight w:val="yellow"/>
+        </w:rPr>
+        <w:t>From 1970-2016, 12 teams with the best regular season record have won the World Series.</w:t>
+      </w:r>
+    </w:p>
+    <w:p>
+      <w:pPr>
+        <w:pStyle w:val="ListParagraph"/>
+        <w:numPr>
+          <w:ilvl w:val="0"/>
+          <w:numId w:val="1"/>
+        </w:numPr>
+      </w:pPr>
+      <w:r>
+        <w:t>Highest:</w:t>
+      </w:r>
+    </w:p>
+    <w:p>
+      <w:pPr>
+        <w:pStyle w:val="ListParagraph"/>
+      </w:pPr>
+    </w:p>
+    <w:tbl>
+      <w:tblPr>
+        <w:tblStyle w:val="TableGrid"/>
+        <w:tblW w:w="0" w:type="auto"/>
+        <w:tblInd w:w="720" w:type="dxa"/>
+        <w:tblLook w:val="04A0" w:firstRow="1" w:lastRow="0" w:firstColumn="1" w:lastColumn="0" w:noHBand="0" w:noVBand="1"/>
+      </w:tblPr>
+      <w:tblGrid>
+        <w:gridCol w:w="2871"/>
+        <w:gridCol w:w="2860"/>
+        <w:gridCol w:w="2899"/>
+      </w:tblGrid>
+      <w:tr>
+        <w:tc>
+          <w:tcPr>
+            <w:tcW w:w="3116" w:type="dxa"/>
+          </w:tcPr>
+          <w:p>
+            <w:pPr>
+              <w:pStyle w:val="ListParagraph"/>
+              <w:ind w:left="0"/>
+              <w:rPr>
+                <w:b/>
+                <w:bCs/>
+              </w:rPr>
+            </w:pPr>
+            <w:r>
+              <w:rPr>
+                <w:b/>
+                <w:bCs/>
+              </w:rPr>
+              <w:t>Team</w:t>
+            </w:r>
+          </w:p>
+        </w:tc>
+        <w:tc>
+          <w:tcPr>
+            <w:tcW w:w="3117" w:type="dxa"/>
+          </w:tcPr>
+          <w:p>
+            <w:pPr>
+              <w:pStyle w:val="ListParagraph"/>
+              <w:ind w:left="0"/>
+              <w:rPr>
+                <w:b/>
+                <w:bCs/>
+              </w:rPr>
+            </w:pPr>
+            <w:r>
+              <w:rPr>
+                <w:b/>
+                <w:bCs/>
+              </w:rPr>
+              <w:t>Park</w:t>
+            </w:r>
+          </w:p>
+        </w:tc>
+        <w:tc>
+          <w:tcPr>
+            <w:tcW w:w="3117" w:type="dxa"/>
+          </w:tcPr>
+          <w:p>
+            <w:pPr>
+              <w:pStyle w:val="ListParagraph"/>
+              <w:ind w:left="0"/>
+              <w:rPr>
+                <w:b/>
+                <w:bCs/>
+              </w:rPr>
+            </w:pPr>
+            <w:r>
+              <w:rPr>
+                <w:b/>
+                <w:bCs/>
+              </w:rPr>
+              <w:t>Avg. Attendance</w:t>
+            </w:r>
+          </w:p>
+        </w:tc>
+      </w:tr>
+      <w:tr>
+        <w:tc>
+          <w:tcPr>
+            <w:tcW w:w="3116" w:type="dxa"/>
+          </w:tcPr>
+          <w:p>
+            <w:pPr>
+              <w:pStyle w:val="ListParagraph"/>
+              <w:ind w:left="0"/>
+            </w:pPr>
+            <w:r>
+              <w:t>Los Angeles Dodgers</w:t>
+            </w:r>
+          </w:p>
+        </w:tc>
+        <w:tc>
+          <w:tcPr>
+            <w:tcW w:w="3117" w:type="dxa"/>
+          </w:tcPr>
+          <w:p>
+            <w:pPr>
+              <w:pStyle w:val="ListParagraph"/>
+              <w:ind w:left="0"/>
+            </w:pPr>
+            <w:r>
+              <w:t>Dodger Stadium</w:t>
+            </w:r>
+          </w:p>
+        </w:tc>
+        <w:tc>
+          <w:tcPr>
+            <w:tcW w:w="3117" w:type="dxa"/>
+          </w:tcPr>
+          <w:p>
+            <w:pPr>
+              <w:pStyle w:val="ListParagraph"/>
+              <w:ind w:left="0"/>
+            </w:pPr>
+            <w:r>
+              <w:t>45719</w:t>
+            </w:r>
+          </w:p>
+        </w:tc>
+      </w:tr>
+      <w:tr>
+        <w:tc>
+          <w:tcPr>
+            <w:tcW w:w="3116" w:type="dxa"/>
+          </w:tcPr>
+          <w:p>
+            <w:pPr>
+              <w:pStyle w:val="ListParagraph"/>
+              <w:ind w:left="0"/>
+            </w:pPr>
+            <w:r>
+              <w:t>St. Louis Cardinals</w:t>
+            </w:r>
+          </w:p>
+        </w:tc>
+        <w:tc>
+          <w:tcPr>
+            <w:tcW w:w="3117" w:type="dxa"/>
+          </w:tcPr>
+          <w:p>
+            <w:pPr>
+              <w:pStyle w:val="ListParagraph"/>
+              <w:ind w:left="0"/>
+            </w:pPr>
+            <w:r>
+              <w:t>Busch Stadium III</w:t>
+            </w:r>
+          </w:p>
+        </w:tc>
+        <w:tc>
+          <w:tcPr>
+            <w:tcW w:w="3117" w:type="dxa"/>
+          </w:tcPr>
+          <w:p>
+            <w:pPr>
+              <w:pStyle w:val="ListParagraph"/>
+              <w:ind w:left="0"/>
+            </w:pPr>
+            <w:r>
+              <w:t>42524</w:t>
+            </w:r>
+          </w:p>
+        </w:tc>
+      </w:tr>
+      <w:tr>
+        <w:tc>
+          <w:tcPr>
+            <w:tcW w:w="3116" w:type="dxa"/>
+          </w:tcPr>
+          <w:p>
+            <w:pPr>
+              <w:pStyle w:val="ListParagraph"/>
+              <w:ind w:left="0"/>
+            </w:pPr>
+            <w:r>
+              <w:t>Toronto Blue Jays</w:t>
+            </w:r>
+          </w:p>
+        </w:tc>
+        <w:tc>
+          <w:tcPr>
+            <w:tcW w:w="3117" w:type="dxa"/>
+          </w:tcPr>
+          <w:p>
+            <w:pPr>
+              <w:pStyle w:val="ListParagraph"/>
+              <w:ind w:left="0"/>
+            </w:pPr>
+            <w:r>
+              <w:t>Rogers Centre</w:t>
+            </w:r>
+          </w:p>
+        </w:tc>
+        <w:tc>
+          <w:tcPr>
+            <w:tcW w:w="3117" w:type="dxa"/>
+          </w:tcPr>
+          <w:p>
+            <w:pPr>
+              <w:pStyle w:val="ListParagraph"/>
+              <w:ind w:left="0"/>
+            </w:pPr>
+            <w:r>
+              <w:t>41877</w:t>
+            </w:r>
+          </w:p>
+        </w:tc>
+      </w:tr>
+      <w:tr>
+        <w:tc>
+          <w:tcPr>
+            <w:tcW w:w="3116" w:type="dxa"/>
+          </w:tcPr>
+          <w:p>
+            <w:pPr>
+              <w:pStyle w:val="ListParagraph"/>
+              <w:ind w:left="0"/>
+            </w:pPr>
+            <w:r>
+              <w:t>San Francisco Giants</w:t>
+            </w:r>
+          </w:p>
+        </w:tc>
+        <w:tc>
+          <w:tcPr>
+            <w:tcW w:w="3117" w:type="dxa"/>
+          </w:tcPr>
+          <w:p>
+            <w:pPr>
+              <w:pStyle w:val="ListParagraph"/>
+              <w:ind w:left="0"/>
+            </w:pPr>
+            <w:r>
+              <w:t>AT&amp;T Park</w:t>
+            </w:r>
+          </w:p>
+        </w:tc>
+        <w:tc>
+          <w:tcPr>
+            <w:tcW w:w="3117" w:type="dxa"/>
+          </w:tcPr>
+          <w:p>
+            <w:pPr>
+              <w:pStyle w:val="ListParagraph"/>
+              <w:ind w:left="0"/>
+            </w:pPr>
+            <w:r>
+              <w:t>41546</w:t>
+            </w:r>
+          </w:p>
+        </w:tc>
+      </w:tr>
+      <w:tr>
+        <w:tc>
+          <w:tcPr>
+            <w:tcW w:w="3116" w:type="dxa"/>
+          </w:tcPr>
+          <w:p>
+            <w:pPr>
+              <w:pStyle w:val="ListParagraph"/>
+              <w:ind w:left="0"/>
+            </w:pPr>
+            <w:r>
+              <w:t>Chicago Cubs</w:t>
+            </w:r>
+          </w:p>
+        </w:tc>
+        <w:tc>
+          <w:tcPr>
+            <w:tcW w:w="3117" w:type="dxa"/>
+          </w:tcPr>
+          <w:p>
+            <w:pPr>
+              <w:pStyle w:val="ListParagraph"/>
+              <w:ind w:left="0"/>
+            </w:pPr>
+            <w:r>
+              <w:t>Wrigley Field</w:t>
+            </w:r>
+          </w:p>
+        </w:tc>
+        <w:tc>
+          <w:tcPr>
+            <w:tcW w:w="3117" w:type="dxa"/>
+          </w:tcPr>
+          <w:p>
+            <w:pPr>
+              <w:pStyle w:val="ListParagraph"/>
+              <w:ind w:left="0"/>
+            </w:pPr>
+            <w:r>
+              <w:t>39906</w:t>
+            </w:r>
+          </w:p>
+        </w:tc>
+      </w:tr>
+    </w:tbl>
+    <w:p>
+      <w:r>
+        <w:tab/>
+      </w:r>
+    </w:p>
+    <w:p>
+      <w:r>
+        <w:tab/>
+        <w:t>Lowest:</w:t>
+      </w:r>
+    </w:p>
+    <w:tbl>
+      <w:tblPr>
+        <w:tblStyle w:val="TableGrid"/>
+        <w:tblW w:w="8664" w:type="dxa"/>
+        <w:tblInd w:w="691" w:type="dxa"/>
+        <w:tblLook w:val="04A0" w:firstRow="1" w:lastRow="0" w:firstColumn="1" w:lastColumn="0" w:noHBand="0" w:noVBand="1"/>
+      </w:tblPr>
+      <w:tblGrid>
+        <w:gridCol w:w="2904"/>
+        <w:gridCol w:w="2880"/>
+        <w:gridCol w:w="2880"/>
+      </w:tblGrid>
+      <w:tr>
+        <w:tc>
+          <w:tcPr>
+            <w:tcW w:w="2904" w:type="dxa"/>
+          </w:tcPr>
+          <w:p>
+            <w:pPr>
+              <w:rPr>
+                <w:b/>
+                <w:bCs/>
+              </w:rPr>
+            </w:pPr>
+            <w:r>
+              <w:rPr>
+                <w:b/>
+                <w:bCs/>
+              </w:rPr>
+              <w:t>Team</w:t>
+            </w:r>
+          </w:p>
+        </w:tc>
+        <w:tc>
+          <w:tcPr>
+            <w:tcW w:w="2880" w:type="dxa"/>
+          </w:tcPr>
+          <w:p>
+            <w:pPr>
+              <w:rPr>
+                <w:b/>
+                <w:bCs/>
+              </w:rPr>
+            </w:pPr>
+            <w:r>
+              <w:rPr>
+                <w:b/>
+                <w:bCs/>
+              </w:rPr>
+              <w:t>Park</w:t>
+            </w:r>
+          </w:p>
+        </w:tc>
+        <w:tc>
+          <w:tcPr>
+            <w:tcW w:w="2880" w:type="dxa"/>
+          </w:tcPr>
+          <w:p>
+            <w:pPr>
+              <w:rPr>
+                <w:b/>
+                <w:bCs/>
+              </w:rPr>
+            </w:pPr>
+            <w:r>
+              <w:rPr>
+                <w:b/>
+                <w:bCs/>
+              </w:rPr>
+              <w:t>Avg. Attendance</w:t>
+            </w:r>
+          </w:p>
+        </w:tc>
+      </w:tr>
+      <w:tr>
+        <w:tc>
+          <w:tcPr>
+            <w:tcW w:w="2904" w:type="dxa"/>
+          </w:tcPr>
+          <w:p>
+            <w:r>
+              <w:t>Tampa Bay Rays</w:t>
+            </w:r>
+          </w:p>
+        </w:tc>
+        <w:tc>
+          <w:tcPr>
+            <w:tcW w:w="2880" w:type="dxa"/>
+          </w:tcPr>
+          <w:p>
+            <w:r>
+              <w:t>Tropicana Field</w:t>
+            </w:r>
+          </w:p>
+        </w:tc>
+        <w:tc>
+          <w:tcPr>
+            <w:tcW w:w="2880" w:type="dxa"/>
+          </w:tcPr>
+          <w:p>
+            <w:r>
+              <w:t>15878</w:t>
+            </w:r>
+          </w:p>
+        </w:tc>
+      </w:tr>
+      <w:tr>
+        <w:tc>
+          <w:tcPr>
+            <w:tcW w:w="2904" w:type="dxa"/>
+          </w:tcPr>
+          <w:p>
+            <w:r>
+              <w:t>Oakland Athletics</w:t>
+            </w:r>
+          </w:p>
+        </w:tc>
+        <w:tc>
+          <w:tcPr>
+            <w:tcW w:w="2880" w:type="dxa"/>
+          </w:tcPr>
+          <w:p>
+            <w:r>
+              <w:t>Oakland-Alameda County Coliseum</w:t>
+            </w:r>
+          </w:p>
+        </w:tc>
+        <w:tc>
+          <w:tcPr>
+            <w:tcW w:w="2880" w:type="dxa"/>
+          </w:tcPr>
+          <w:p>
+            <w:r>
+              <w:t>18784</w:t>
+            </w:r>
+          </w:p>
+        </w:tc>
+      </w:tr>
+      <w:tr>
+        <w:tc>
+          <w:tcPr>
+            <w:tcW w:w="2904" w:type="dxa"/>
+          </w:tcPr>
+          <w:p>
+            <w:bookmarkStart w:id="0" w:name="_GoBack"/>
+            <w:r>
+              <w:t>Cleveland Indians</w:t>
+            </w:r>
+          </w:p>
+        </w:tc>
+        <w:tc>
+          <w:tcPr>
+            <w:tcW w:w="2880" w:type="dxa"/>
+          </w:tcPr>
+          <w:p>
+            <w:r>
+              <w:t>Progressive Field</w:t>
+            </w:r>
+          </w:p>
+        </w:tc>
+        <w:tc>
+          <w:tcPr>
+            <w:tcW w:w="2880" w:type="dxa"/>
+          </w:tcPr>
+          <w:p>
+            <w:r>
+              <w:t>19650</w:t>
+            </w:r>
+          </w:p>
+        </w:tc>
+      </w:tr>
       <w:bookmarkEnd w:id="0"/>
-    </w:p>
+      <w:tr>
+        <w:tc>
+          <w:tcPr>
+            <w:tcW w:w="2904" w:type="dxa"/>
+          </w:tcPr>
+          <w:p>
+            <w:r>
+              <w:t>Florida Marlins</w:t>
+            </w:r>
+          </w:p>
+        </w:tc>
+        <w:tc>
+          <w:tcPr>
+            <w:tcW w:w="2880" w:type="dxa"/>
+          </w:tcPr>
+          <w:p>
+            <w:r>
+              <w:t>Marlins Park</w:t>
+            </w:r>
+          </w:p>
+        </w:tc>
+        <w:tc>
+          <w:tcPr>
+            <w:tcW w:w="2880" w:type="dxa"/>
+          </w:tcPr>
+          <w:p>
+            <w:r>
+              <w:t>21405</w:t>
+            </w:r>
+          </w:p>
+        </w:tc>
+      </w:tr>
+      <w:tr>
+        <w:tc>
+          <w:tcPr>
+            <w:tcW w:w="2904" w:type="dxa"/>
+          </w:tcPr>
+          <w:p>
+            <w:r>
+              <w:t>Chicago White Sox</w:t>
+            </w:r>
+          </w:p>
+        </w:tc>
+        <w:tc>
+          <w:tcPr>
+            <w:tcW w:w="2880" w:type="dxa"/>
+          </w:tcPr>
+          <w:p>
+            <w:r>
+              <w:t>U.S. Cellular Field</w:t>
+            </w:r>
+          </w:p>
+        </w:tc>
+        <w:tc>
+          <w:tcPr>
+            <w:tcW w:w="2880" w:type="dxa"/>
+          </w:tcPr>
+          <w:p>
+            <w:r>
+              <w:t>21559</w:t>
+            </w:r>
+          </w:p>
+        </w:tc>
+      </w:tr>
+    </w:tbl>
+    <w:p/>
     <w:sectPr>
       <w:pgSz w:w="12240" w:h="15840"/>
       <w:pgMar w:top="1440" w:right="1440" w:bottom="1440" w:left="1440" w:header="720" w:footer="720" w:gutter="0"/>
@@ -658,6 +1297,25 @@
       <w:contextualSpacing/>
     </w:pPr>
   </w:style>
+  <w:style w:type="table" w:styleId="TableGrid">
+    <w:name w:val="Table Grid"/>
+    <w:basedOn w:val="TableNormal"/>
+    <w:uiPriority w:val="39"/>
+    <w:rsid w:val="007A4B0D"/>
+    <w:pPr>
+      <w:spacing w:after="0" w:line="240" w:lineRule="auto"/>
+    </w:pPr>
+    <w:tblPr>
+      <w:tblBorders>
+        <w:top w:val="single" w:sz="4" w:space="0" w:color="auto"/>
+        <w:left w:val="single" w:sz="4" w:space="0" w:color="auto"/>
+        <w:bottom w:val="single" w:sz="4" w:space="0" w:color="auto"/>
+        <w:right w:val="single" w:sz="4" w:space="0" w:color="auto"/>
+        <w:insideH w:val="single" w:sz="4" w:space="0" w:color="auto"/>
+        <w:insideV w:val="single" w:sz="4" w:space="0" w:color="auto"/>
+      </w:tblBorders>
+    </w:tblPr>
+  </w:style>
 </w:styles>
 </file>
 

</xml_diff>

<commit_message>
Q7 finished but shortcut, Q9 finished but inelegant, bonus birthday
</commit_message>
<xml_diff>
--- a/answers.docx
+++ b/answers.docx
@@ -15,6 +15,75 @@
       </w:r>
       <w:r>
         <w:t>.</w:t>
+      </w:r>
+    </w:p>
+    <w:p>
+      <w:pPr>
+        <w:pStyle w:val="ListParagraph"/>
+        <w:numPr>
+          <w:ilvl w:val="0"/>
+          <w:numId w:val="1"/>
+        </w:numPr>
+      </w:pPr>
+      <w:r>
+        <w:t>Eddie Gaedel is the shortest player in the database at 43 inches or 3’7”. He played one game for the St. Louis Browns.</w:t>
+      </w:r>
+    </w:p>
+    <w:p>
+      <w:pPr>
+        <w:pStyle w:val="ListParagraph"/>
+        <w:numPr>
+          <w:ilvl w:val="0"/>
+          <w:numId w:val="1"/>
+        </w:numPr>
+      </w:pPr>
+      <w:r>
+        <w:t>David Price has earned the most total salary among players from Vanderbilt at $245,553,888</w:t>
+      </w:r>
+    </w:p>
+    <w:p>
+      <w:pPr>
+        <w:pStyle w:val="ListParagraph"/>
+        <w:numPr>
+          <w:ilvl w:val="0"/>
+          <w:numId w:val="1"/>
+        </w:numPr>
+      </w:pPr>
+      <w:r>
+        <w:t>In 2016 there were 58934 putouts for Infield positions, 41424 for Battery positions, and 29560 for Outfield positions.</w:t>
+      </w:r>
+    </w:p>
+    <w:p>
+      <w:pPr>
+        <w:pStyle w:val="ListParagraph"/>
+        <w:numPr>
+          <w:ilvl w:val="0"/>
+          <w:numId w:val="1"/>
+        </w:numPr>
+      </w:pPr>
+      <w:r>
+        <w:t xml:space="preserve">Strikeouts and home runs have typically increased every decade since the 1920s and in the partial data for the 2010s, strikeouts are nearly triple and home runs nearly 5x the amount per game in the 1920s. Notable events that can arguably be seen in the data are World War 2 </w:t>
+      </w:r>
+      <w:r>
+        <w:t>causing some star players to be drafted/enlist and be replaced with less talent, the breaking of the color barrier, which happened for most teams during the 1950s, the lowering of the mound in 1969, as pitchers were seen to have gained too great an advantage, and the steroid era from the late 1990s through the mid 2000s.</w:t>
+      </w:r>
+    </w:p>
+    <w:p>
+      <w:pPr>
+        <w:pStyle w:val="ListParagraph"/>
+        <w:numPr>
+          <w:ilvl w:val="0"/>
+          <w:numId w:val="1"/>
+        </w:numPr>
+      </w:pPr>
+      <w:r>
+        <w:t>Chris Owings had the highest success rate at stealing bases in 2016</w:t>
+      </w:r>
+      <w:r>
+        <w:t xml:space="preserve"> at 91.3%, with 21 stolen bases </w:t>
+      </w:r>
+      <w:r>
+        <w:t>in 23 attempts.</w:t>
       </w:r>
     </w:p>
     <w:p>
@@ -32,158 +101,58 @@
         <w:rPr>
           <w:highlight w:val="magenta"/>
         </w:rPr>
-        <w:t xml:space="preserve">Eddie </w:t>
-      </w:r>
-      <w:proofErr w:type="spellStart"/>
-      <w:r>
+        <w:t>The 2001 Seattle Mariners won 116 games without winning the World Series (which is also tied for the most wins in a season regardless of postseason success).</w:t>
+      </w:r>
+    </w:p>
+    <w:p>
+      <w:pPr>
+        <w:pStyle w:val="ListParagraph"/>
         <w:rPr>
           <w:highlight w:val="magenta"/>
         </w:rPr>
-        <w:t>Gaedel</w:t>
-      </w:r>
-      <w:proofErr w:type="spellEnd"/>
+      </w:pPr>
       <w:r>
         <w:rPr>
           <w:highlight w:val="magenta"/>
         </w:rPr>
-        <w:t xml:space="preserve"> is the shortest player in the database at 43 inches or 3’7”. He played one game for the St. Louis Browns.</w:t>
+        <w:t>The 1981 Los Angeles Dodgers won 61 games and won the World Series. However, they only played 110 games in that season (opposed to the modern standard of 162) due to the 1981 player strike.</w:t>
       </w:r>
     </w:p>
     <w:p>
       <w:pPr>
         <w:pStyle w:val="ListParagraph"/>
-        <w:numPr>
-          <w:ilvl w:val="0"/>
-          <w:numId w:val="1"/>
-        </w:numPr>
-      </w:pPr>
-      <w:r>
-        <w:t>David Price has earned the most total salary among players from Vanderbilt at $245,553,888</w:t>
+        <w:rPr>
+          <w:highlight w:val="magenta"/>
+        </w:rPr>
+      </w:pPr>
+      <w:r>
+        <w:rPr>
+          <w:highlight w:val="magenta"/>
+        </w:rPr>
+        <w:t>Excluding 1981, the 2006 St. Louis Cardinals won 83 games from 161 on their way to winning the World Series.</w:t>
       </w:r>
     </w:p>
     <w:p>
       <w:pPr>
         <w:pStyle w:val="ListParagraph"/>
-        <w:numPr>
-          <w:ilvl w:val="0"/>
-          <w:numId w:val="1"/>
-        </w:numPr>
-      </w:pPr>
-      <w:r>
-        <w:t>In 2016 there were 58934 putouts for Infield positions, 41424 for Battery positions, and 29560 for Outfield positions.</w:t>
-      </w:r>
-    </w:p>
-    <w:p>
-      <w:pPr>
-        <w:pStyle w:val="ListParagraph"/>
-        <w:numPr>
-          <w:ilvl w:val="0"/>
-          <w:numId w:val="1"/>
-        </w:numPr>
+      </w:pPr>
+      <w:r>
         <w:rPr>
-          <w:highlight w:val="red"/>
+          <w:highlight w:val="magenta"/>
         </w:rPr>
-      </w:pPr>
+        <w:t>From 1970-2016, 12 teams with the best regular season record have won the World Series</w:t>
+      </w:r>
       <w:r>
         <w:rPr>
-          <w:highlight w:val="red"/>
+          <w:highlight w:val="magenta"/>
         </w:rPr>
-        <w:t xml:space="preserve">Strikeouts and home runs have typically increased every decade since the 1920s and in the partial data for the 2010s, strikeouts are nearly triple and home runs nearly 5x the amount per game in the 1920s. Notable events that can arguably be seen in the data are World War 2 </w:t>
+        <w:t xml:space="preserve">, meaning </w:t>
       </w:r>
       <w:r>
         <w:rPr>
-          <w:highlight w:val="red"/>
+          <w:highlight w:val="magenta"/>
         </w:rPr>
-        <w:t xml:space="preserve">causing some star players to be drafted/enlist and be replaced with less talent, the breaking of the color barrier, which happened for most teams during the 1950s, the lowering of the mound in 1969, as pitchers were seen to have gained too great an advantage, and the steroid era from the late 1990s through the </w:t>
-      </w:r>
-      <w:proofErr w:type="spellStart"/>
-      <w:r>
-        <w:rPr>
-          <w:highlight w:val="red"/>
-        </w:rPr>
-        <w:t>mid 2000s</w:t>
-      </w:r>
-      <w:proofErr w:type="spellEnd"/>
-      <w:r>
-        <w:rPr>
-          <w:highlight w:val="red"/>
-        </w:rPr>
-        <w:t>.</w:t>
-      </w:r>
-    </w:p>
-    <w:p>
-      <w:pPr>
-        <w:pStyle w:val="ListParagraph"/>
-        <w:numPr>
-          <w:ilvl w:val="0"/>
-          <w:numId w:val="1"/>
-        </w:numPr>
-      </w:pPr>
-      <w:r>
-        <w:t>Chris Owings had the highest success rate at stealing bases in 2016</w:t>
-      </w:r>
-      <w:r>
-        <w:t xml:space="preserve"> at 91.3%, with 21 stolen bases </w:t>
-      </w:r>
-      <w:r>
-        <w:t>in 23 attempts.</w:t>
-      </w:r>
-    </w:p>
-    <w:p>
-      <w:pPr>
-        <w:pStyle w:val="ListParagraph"/>
-        <w:numPr>
-          <w:ilvl w:val="0"/>
-          <w:numId w:val="1"/>
-        </w:numPr>
-        <w:rPr>
-          <w:highlight w:val="yellow"/>
-        </w:rPr>
-      </w:pPr>
-      <w:r>
-        <w:rPr>
-          <w:highlight w:val="yellow"/>
-        </w:rPr>
-        <w:t>The 2001 Seattle Mariners won 116 games without winning the World Series (which is also tied for the most wins in a season regardless of postseason success).</w:t>
-      </w:r>
-    </w:p>
-    <w:p>
-      <w:pPr>
-        <w:pStyle w:val="ListParagraph"/>
-        <w:rPr>
-          <w:highlight w:val="yellow"/>
-        </w:rPr>
-      </w:pPr>
-      <w:r>
-        <w:rPr>
-          <w:highlight w:val="yellow"/>
-        </w:rPr>
-        <w:t>The 1981 Los Angeles Dodgers won 61 games and won the World Series. However, they only played 110 games in that season (opposed to the modern standard of 162) due to the 1981 player strike.</w:t>
-      </w:r>
-    </w:p>
-    <w:p>
-      <w:pPr>
-        <w:pStyle w:val="ListParagraph"/>
-        <w:rPr>
-          <w:highlight w:val="yellow"/>
-        </w:rPr>
-      </w:pPr>
-      <w:r>
-        <w:rPr>
-          <w:highlight w:val="yellow"/>
-        </w:rPr>
-        <w:t>Excluding 1981, the 2006 St. Louis Cardinals won 83 games from 161 on their way to winning the World Series.</w:t>
-      </w:r>
-    </w:p>
-    <w:p>
-      <w:pPr>
-        <w:pStyle w:val="ListParagraph"/>
-      </w:pPr>
-      <w:r>
-        <w:rPr>
-          <w:highlight w:val="yellow"/>
-        </w:rPr>
-        <w:t>From 1970-2016, 12 teams with the best regular season record have won the World Series.</w:t>
+        <w:t>including ties and the 1994 cancellation of the World Series, teams with the best record win the World Series 22.64% of the time.</w:t>
       </w:r>
     </w:p>
     <w:p>
@@ -659,7 +628,6 @@
             <w:tcW w:w="2904" w:type="dxa"/>
           </w:tcPr>
           <w:p>
-            <w:bookmarkStart w:id="0" w:name="_GoBack"/>
             <w:r>
               <w:t>Cleveland Indians</w:t>
             </w:r>
@@ -682,39 +650,6 @@
           <w:p>
             <w:r>
               <w:t>19650</w:t>
-            </w:r>
-          </w:p>
-        </w:tc>
-      </w:tr>
-      <w:bookmarkEnd w:id="0"/>
-      <w:tr>
-        <w:tc>
-          <w:tcPr>
-            <w:tcW w:w="2904" w:type="dxa"/>
-          </w:tcPr>
-          <w:p>
-            <w:r>
-              <w:t>Florida Marlins</w:t>
-            </w:r>
-          </w:p>
-        </w:tc>
-        <w:tc>
-          <w:tcPr>
-            <w:tcW w:w="2880" w:type="dxa"/>
-          </w:tcPr>
-          <w:p>
-            <w:r>
-              <w:t>Marlins Park</w:t>
-            </w:r>
-          </w:p>
-        </w:tc>
-        <w:tc>
-          <w:tcPr>
-            <w:tcW w:w="2880" w:type="dxa"/>
-          </w:tcPr>
-          <w:p>
-            <w:r>
-              <w:t>21405</w:t>
             </w:r>
           </w:p>
         </w:tc>
@@ -726,6 +661,38 @@
           </w:tcPr>
           <w:p>
             <w:r>
+              <w:t>Florida Marlins</w:t>
+            </w:r>
+          </w:p>
+        </w:tc>
+        <w:tc>
+          <w:tcPr>
+            <w:tcW w:w="2880" w:type="dxa"/>
+          </w:tcPr>
+          <w:p>
+            <w:r>
+              <w:t>Marlins Park</w:t>
+            </w:r>
+          </w:p>
+        </w:tc>
+        <w:tc>
+          <w:tcPr>
+            <w:tcW w:w="2880" w:type="dxa"/>
+          </w:tcPr>
+          <w:p>
+            <w:r>
+              <w:t>21405</w:t>
+            </w:r>
+          </w:p>
+        </w:tc>
+      </w:tr>
+      <w:tr>
+        <w:tc>
+          <w:tcPr>
+            <w:tcW w:w="2904" w:type="dxa"/>
+          </w:tcPr>
+          <w:p>
+            <w:r>
               <w:t>Chicago White Sox</w:t>
             </w:r>
           </w:p>
@@ -752,7 +719,45 @@
         </w:tc>
       </w:tr>
     </w:tbl>
-    <w:p/>
+    <w:p>
+      <w:pPr>
+        <w:pStyle w:val="ListParagraph"/>
+        <w:numPr>
+          <w:ilvl w:val="0"/>
+          <w:numId w:val="1"/>
+        </w:numPr>
+      </w:pPr>
+      <w:r>
+        <w:t>Davey Johnson</w:t>
+      </w:r>
+      <w:r>
+        <w:t xml:space="preserve"> won TSN Manager of the Year for the AL in 1997 with the Baltimore Orioles and </w:t>
+      </w:r>
+      <w:r>
+        <w:t xml:space="preserve">for the NL in 2012 with the Washington Nationals. Jim Leyland won TSN Manager of the Year for </w:t>
+      </w:r>
+      <w:r>
+        <w:lastRenderedPageBreak/>
+        <w:t>the NL in 1988, 1990, and 1992 with the Pittsburgh Pirates</w:t>
+      </w:r>
+      <w:r>
+        <w:t xml:space="preserve"> and for the AL in 2006 with the Detroit Tigers.</w:t>
+      </w:r>
+      <w:r>
+        <w:t xml:space="preserve"> Bobby Cox </w:t>
+      </w:r>
+      <w:r>
+        <w:t xml:space="preserve">is arguably excluded from the question due to wording, but he won </w:t>
+      </w:r>
+      <w:r>
+        <w:t>the combined MLB award with the AL Toronto Blue Jays in 1985, the final year they gave a combined award, and he won 7 times with the NL Atlanta Braves after</w:t>
+      </w:r>
+      <w:r>
+        <w:t>wards.</w:t>
+      </w:r>
+      <w:bookmarkStart w:id="0" w:name="_GoBack"/>
+      <w:bookmarkEnd w:id="0"/>
+    </w:p>
     <w:sectPr>
       <w:pgSz w:w="12240" w:h="15840"/>
       <w:pgMar w:top="1440" w:right="1440" w:bottom="1440" w:left="1440" w:header="720" w:footer="720" w:gutter="0"/>

</xml_diff>

<commit_message>
finished q10 and q11
</commit_message>
<xml_diff>
--- a/answers.docx
+++ b/answers.docx
@@ -26,7 +26,15 @@
         </w:numPr>
       </w:pPr>
       <w:r>
-        <w:t>Eddie Gaedel is the shortest player in the database at 43 inches or 3’7”. He played one game for the St. Louis Browns.</w:t>
+        <w:t xml:space="preserve">Eddie </w:t>
+      </w:r>
+      <w:proofErr w:type="spellStart"/>
+      <w:r>
+        <w:t>Gaedel</w:t>
+      </w:r>
+      <w:proofErr w:type="spellEnd"/>
+      <w:r>
+        <w:t xml:space="preserve"> is the shortest player in the database at 43 inches or 3’7”. He played one game for the St. Louis Browns.</w:t>
       </w:r>
     </w:p>
     <w:p>
@@ -65,7 +73,15 @@
         <w:t xml:space="preserve">Strikeouts and home runs have typically increased every decade since the 1920s and in the partial data for the 2010s, strikeouts are nearly triple and home runs nearly 5x the amount per game in the 1920s. Notable events that can arguably be seen in the data are World War 2 </w:t>
       </w:r>
       <w:r>
-        <w:t>causing some star players to be drafted/enlist and be replaced with less talent, the breaking of the color barrier, which happened for most teams during the 1950s, the lowering of the mound in 1969, as pitchers were seen to have gained too great an advantage, and the steroid era from the late 1990s through the mid 2000s.</w:t>
+        <w:t xml:space="preserve">causing some star players to be drafted/enlist and be replaced with less talent, the breaking of the color barrier, which happened for most teams during the 1950s, the lowering of the mound in 1969, as pitchers were seen to have gained too great an advantage, and the steroid era from the late 1990s through the </w:t>
+      </w:r>
+      <w:proofErr w:type="spellStart"/>
+      <w:r>
+        <w:t>mid 2000s</w:t>
+      </w:r>
+      <w:proofErr w:type="spellEnd"/>
+      <w:r>
+        <w:t>.</w:t>
       </w:r>
     </w:p>
     <w:p>
@@ -755,8 +771,1159 @@
       <w:r>
         <w:t>wards.</w:t>
       </w:r>
+    </w:p>
+    <w:p>
+      <w:pPr>
+        <w:pStyle w:val="ListParagraph"/>
+        <w:numPr>
+          <w:ilvl w:val="0"/>
+          <w:numId w:val="1"/>
+        </w:numPr>
+      </w:pPr>
+    </w:p>
+    <w:tbl>
+      <w:tblPr>
+        <w:tblStyle w:val="TableGrid"/>
+        <w:tblW w:w="0" w:type="auto"/>
+        <w:tblInd w:w="720" w:type="dxa"/>
+        <w:tblLook w:val="04A0" w:firstRow="1" w:lastRow="0" w:firstColumn="1" w:lastColumn="0" w:noHBand="0" w:noVBand="1"/>
+      </w:tblPr>
+      <w:tblGrid>
+        <w:gridCol w:w="4306"/>
+        <w:gridCol w:w="4324"/>
+      </w:tblGrid>
+      <w:tr>
+        <w:tc>
+          <w:tcPr>
+            <w:tcW w:w="4675" w:type="dxa"/>
+          </w:tcPr>
+          <w:p>
+            <w:pPr>
+              <w:pStyle w:val="ListParagraph"/>
+              <w:ind w:left="0"/>
+            </w:pPr>
+            <w:r>
+              <w:t>School</w:t>
+            </w:r>
+          </w:p>
+        </w:tc>
+        <w:tc>
+          <w:tcPr>
+            <w:tcW w:w="4675" w:type="dxa"/>
+          </w:tcPr>
+          <w:p>
+            <w:pPr>
+              <w:pStyle w:val="ListParagraph"/>
+              <w:ind w:left="0"/>
+            </w:pPr>
+            <w:r>
+              <w:t>Total Salary</w:t>
+            </w:r>
+          </w:p>
+        </w:tc>
+      </w:tr>
+      <w:tr>
+        <w:tc>
+          <w:tcPr>
+            <w:tcW w:w="4675" w:type="dxa"/>
+          </w:tcPr>
+          <w:p>
+            <w:pPr>
+              <w:pStyle w:val="ListParagraph"/>
+              <w:ind w:left="0"/>
+            </w:pPr>
+            <w:r>
+              <w:t>University of Tennessee</w:t>
+            </w:r>
+          </w:p>
+        </w:tc>
+        <w:tc>
+          <w:tcPr>
+            <w:tcW w:w="4675" w:type="dxa"/>
+          </w:tcPr>
+          <w:p>
+            <w:pPr>
+              <w:pStyle w:val="ListParagraph"/>
+              <w:ind w:left="0"/>
+            </w:pPr>
+            <w:r>
+              <w:t>$</w:t>
+            </w:r>
+            <w:r>
+              <w:t>985207966</w:t>
+            </w:r>
+          </w:p>
+        </w:tc>
+      </w:tr>
+      <w:tr>
+        <w:tc>
+          <w:tcPr>
+            <w:tcW w:w="4675" w:type="dxa"/>
+          </w:tcPr>
+          <w:p>
+            <w:pPr>
+              <w:pStyle w:val="ListParagraph"/>
+              <w:ind w:left="0"/>
+            </w:pPr>
+            <w:r>
+              <w:t>Vanderbilt University</w:t>
+            </w:r>
+          </w:p>
+        </w:tc>
+        <w:tc>
+          <w:tcPr>
+            <w:tcW w:w="4675" w:type="dxa"/>
+          </w:tcPr>
+          <w:p>
+            <w:pPr>
+              <w:pStyle w:val="ListParagraph"/>
+              <w:ind w:left="0"/>
+            </w:pPr>
+            <w:r>
+              <w:t>$</w:t>
+            </w:r>
+            <w:r>
+              <w:t>418774736</w:t>
+            </w:r>
+          </w:p>
+        </w:tc>
+      </w:tr>
+      <w:tr>
+        <w:tc>
+          <w:tcPr>
+            <w:tcW w:w="4675" w:type="dxa"/>
+          </w:tcPr>
+          <w:p>
+            <w:pPr>
+              <w:pStyle w:val="ListParagraph"/>
+              <w:ind w:left="0"/>
+            </w:pPr>
+            <w:r>
+              <w:t>University of Memphis</w:t>
+            </w:r>
+          </w:p>
+        </w:tc>
+        <w:tc>
+          <w:tcPr>
+            <w:tcW w:w="4675" w:type="dxa"/>
+          </w:tcPr>
+          <w:p>
+            <w:pPr>
+              <w:pStyle w:val="ListParagraph"/>
+              <w:ind w:left="0"/>
+            </w:pPr>
+            <w:r>
+              <w:t>$</w:t>
+            </w:r>
+            <w:r>
+              <w:t>206213478</w:t>
+            </w:r>
+          </w:p>
+        </w:tc>
+      </w:tr>
+      <w:tr>
+        <w:tc>
+          <w:tcPr>
+            <w:tcW w:w="4675" w:type="dxa"/>
+          </w:tcPr>
+          <w:p>
+            <w:pPr>
+              <w:pStyle w:val="ListParagraph"/>
+              <w:ind w:left="0"/>
+            </w:pPr>
+            <w:r>
+              <w:t xml:space="preserve">Austin </w:t>
+            </w:r>
+            <w:proofErr w:type="spellStart"/>
+            <w:r>
+              <w:t>Peay</w:t>
+            </w:r>
+            <w:proofErr w:type="spellEnd"/>
+            <w:r>
+              <w:t xml:space="preserve"> State University</w:t>
+            </w:r>
+          </w:p>
+        </w:tc>
+        <w:tc>
+          <w:tcPr>
+            <w:tcW w:w="4675" w:type="dxa"/>
+          </w:tcPr>
+          <w:p>
+            <w:pPr>
+              <w:pStyle w:val="ListParagraph"/>
+              <w:ind w:left="0"/>
+            </w:pPr>
+            <w:r>
+              <w:t>$</w:t>
+            </w:r>
+            <w:r>
+              <w:t>188120500</w:t>
+            </w:r>
+          </w:p>
+        </w:tc>
+      </w:tr>
+      <w:tr>
+        <w:tc>
+          <w:tcPr>
+            <w:tcW w:w="4675" w:type="dxa"/>
+          </w:tcPr>
+          <w:p>
+            <w:r>
+              <w:t>Lincoln Memorial University</w:t>
+            </w:r>
+          </w:p>
+        </w:tc>
+        <w:tc>
+          <w:tcPr>
+            <w:tcW w:w="4675" w:type="dxa"/>
+          </w:tcPr>
+          <w:p>
+            <w:r>
+              <w:t>$</w:t>
+            </w:r>
+            <w:r>
+              <w:t>65515000</w:t>
+            </w:r>
+          </w:p>
+        </w:tc>
+      </w:tr>
+    </w:tbl>
+    <w:p/>
+    <w:tbl>
+      <w:tblPr>
+        <w:tblStyle w:val="TableGrid"/>
+        <w:tblW w:w="8676" w:type="dxa"/>
+        <w:tblInd w:w="679" w:type="dxa"/>
+        <w:tblLook w:val="04A0" w:firstRow="1" w:lastRow="0" w:firstColumn="1" w:lastColumn="0" w:noHBand="0" w:noVBand="1"/>
+      </w:tblPr>
+      <w:tblGrid>
+        <w:gridCol w:w="4356"/>
+        <w:gridCol w:w="4320"/>
+      </w:tblGrid>
+      <w:tr>
+        <w:tc>
+          <w:tcPr>
+            <w:tcW w:w="4356" w:type="dxa"/>
+          </w:tcPr>
+          <w:p>
+            <w:r>
+              <w:t>School</w:t>
+            </w:r>
+          </w:p>
+        </w:tc>
+        <w:tc>
+          <w:tcPr>
+            <w:tcW w:w="4320" w:type="dxa"/>
+          </w:tcPr>
+          <w:p>
+            <w:r>
+              <w:t>Total Games Played</w:t>
+            </w:r>
+          </w:p>
+        </w:tc>
+      </w:tr>
+      <w:tr>
+        <w:tc>
+          <w:tcPr>
+            <w:tcW w:w="4356" w:type="dxa"/>
+          </w:tcPr>
+          <w:p>
+            <w:r>
+              <w:t>University of Tennessee</w:t>
+            </w:r>
+          </w:p>
+        </w:tc>
+        <w:tc>
+          <w:tcPr>
+            <w:tcW w:w="4320" w:type="dxa"/>
+          </w:tcPr>
+          <w:p>
+            <w:r>
+              <w:t>39722</w:t>
+            </w:r>
+          </w:p>
+        </w:tc>
+      </w:tr>
+      <w:tr>
+        <w:tc>
+          <w:tcPr>
+            <w:tcW w:w="4356" w:type="dxa"/>
+          </w:tcPr>
+          <w:p>
+            <w:r>
+              <w:t>Vanderbilt University</w:t>
+            </w:r>
+          </w:p>
+        </w:tc>
+        <w:tc>
+          <w:tcPr>
+            <w:tcW w:w="4320" w:type="dxa"/>
+          </w:tcPr>
+          <w:p>
+            <w:r>
+              <w:t>15475</w:t>
+            </w:r>
+          </w:p>
+        </w:tc>
+      </w:tr>
+      <w:tr>
+        <w:tc>
+          <w:tcPr>
+            <w:tcW w:w="4356" w:type="dxa"/>
+          </w:tcPr>
+          <w:p>
+            <w:r>
+              <w:t xml:space="preserve">Austin </w:t>
+            </w:r>
+            <w:proofErr w:type="spellStart"/>
+            <w:r>
+              <w:t>Peay</w:t>
+            </w:r>
+            <w:proofErr w:type="spellEnd"/>
+            <w:r>
+              <w:t xml:space="preserve"> State University</w:t>
+            </w:r>
+          </w:p>
+        </w:tc>
+        <w:tc>
+          <w:tcPr>
+            <w:tcW w:w="4320" w:type="dxa"/>
+          </w:tcPr>
+          <w:p>
+            <w:r>
+              <w:t>9432</w:t>
+            </w:r>
+          </w:p>
+        </w:tc>
+      </w:tr>
+      <w:tr>
+        <w:tc>
+          <w:tcPr>
+            <w:tcW w:w="4356" w:type="dxa"/>
+          </w:tcPr>
+          <w:p>
+            <w:r>
+              <w:t>University of Memphis</w:t>
+            </w:r>
+          </w:p>
+        </w:tc>
+        <w:tc>
+          <w:tcPr>
+            <w:tcW w:w="4320" w:type="dxa"/>
+          </w:tcPr>
+          <w:p>
+            <w:r>
+              <w:t>7790</w:t>
+            </w:r>
+          </w:p>
+        </w:tc>
+      </w:tr>
+      <w:tr>
+        <w:tc>
+          <w:tcPr>
+            <w:tcW w:w="4356" w:type="dxa"/>
+          </w:tcPr>
+          <w:p>
+            <w:r>
+              <w:t>Tennessee State University</w:t>
+            </w:r>
+          </w:p>
+        </w:tc>
+        <w:tc>
+          <w:tcPr>
+            <w:tcW w:w="4320" w:type="dxa"/>
+          </w:tcPr>
+          <w:p>
+            <w:r>
+              <w:t>6951</w:t>
+            </w:r>
+          </w:p>
+        </w:tc>
+      </w:tr>
+    </w:tbl>
+    <w:p>
+      <w:r>
+        <w:tab/>
+      </w:r>
+    </w:p>
+    <w:tbl>
+      <w:tblPr>
+        <w:tblStyle w:val="TableGrid"/>
+        <w:tblW w:w="8700" w:type="dxa"/>
+        <w:tblInd w:w="655" w:type="dxa"/>
+        <w:tblLook w:val="04A0" w:firstRow="1" w:lastRow="0" w:firstColumn="1" w:lastColumn="0" w:noHBand="0" w:noVBand="1"/>
+      </w:tblPr>
+      <w:tblGrid>
+        <w:gridCol w:w="4380"/>
+        <w:gridCol w:w="4320"/>
+      </w:tblGrid>
+      <w:tr>
+        <w:tc>
+          <w:tcPr>
+            <w:tcW w:w="4380" w:type="dxa"/>
+          </w:tcPr>
+          <w:p>
+            <w:r>
+              <w:t>School</w:t>
+            </w:r>
+          </w:p>
+        </w:tc>
+        <w:tc>
+          <w:tcPr>
+            <w:tcW w:w="4320" w:type="dxa"/>
+          </w:tcPr>
+          <w:p>
+            <w:r>
+              <w:t>Number of Players</w:t>
+            </w:r>
+          </w:p>
+        </w:tc>
+      </w:tr>
+      <w:tr>
+        <w:tc>
+          <w:tcPr>
+            <w:tcW w:w="4380" w:type="dxa"/>
+          </w:tcPr>
+          <w:p>
+            <w:r>
+              <w:t>University of Tennessee</w:t>
+            </w:r>
+          </w:p>
+        </w:tc>
+        <w:tc>
+          <w:tcPr>
+            <w:tcW w:w="4320" w:type="dxa"/>
+          </w:tcPr>
+          <w:p>
+            <w:r>
+              <w:t>92</w:t>
+            </w:r>
+          </w:p>
+        </w:tc>
+      </w:tr>
+      <w:tr>
+        <w:tc>
+          <w:tcPr>
+            <w:tcW w:w="4380" w:type="dxa"/>
+          </w:tcPr>
+          <w:p>
+            <w:r>
+              <w:t>Vanderbilt University</w:t>
+            </w:r>
+          </w:p>
+        </w:tc>
+        <w:tc>
+          <w:tcPr>
+            <w:tcW w:w="4320" w:type="dxa"/>
+          </w:tcPr>
+          <w:p>
+            <w:r>
+              <w:t>65</w:t>
+            </w:r>
+          </w:p>
+        </w:tc>
+      </w:tr>
+      <w:tr>
+        <w:tc>
+          <w:tcPr>
+            <w:tcW w:w="4380" w:type="dxa"/>
+          </w:tcPr>
+          <w:p>
+            <w:r>
+              <w:t>University of Memphis</w:t>
+            </w:r>
+          </w:p>
+        </w:tc>
+        <w:tc>
+          <w:tcPr>
+            <w:tcW w:w="4320" w:type="dxa"/>
+          </w:tcPr>
+          <w:p>
+            <w:r>
+              <w:t>35</w:t>
+            </w:r>
+          </w:p>
+        </w:tc>
+      </w:tr>
+      <w:tr>
+        <w:tc>
+          <w:tcPr>
+            <w:tcW w:w="4380" w:type="dxa"/>
+          </w:tcPr>
+          <w:p>
+            <w:r>
+              <w:t>Middle Tennessee State University</w:t>
+            </w:r>
+          </w:p>
+        </w:tc>
+        <w:tc>
+          <w:tcPr>
+            <w:tcW w:w="4320" w:type="dxa"/>
+          </w:tcPr>
+          <w:p>
+            <w:r>
+              <w:t>24</w:t>
+            </w:r>
+          </w:p>
+        </w:tc>
+      </w:tr>
+      <w:tr>
+        <w:tc>
+          <w:tcPr>
+            <w:tcW w:w="4380" w:type="dxa"/>
+          </w:tcPr>
+          <w:p>
+            <w:r>
+              <w:t>Tennessee State University</w:t>
+            </w:r>
+          </w:p>
+        </w:tc>
+        <w:tc>
+          <w:tcPr>
+            <w:tcW w:w="4320" w:type="dxa"/>
+          </w:tcPr>
+          <w:p>
+            <w:r>
+              <w:t>24</w:t>
+            </w:r>
+          </w:p>
+        </w:tc>
+      </w:tr>
+    </w:tbl>
+    <w:p>
+      <w:pPr>
+        <w:pStyle w:val="ListParagraph"/>
+      </w:pPr>
+    </w:p>
+    <w:p>
+      <w:pPr>
+        <w:pStyle w:val="ListParagraph"/>
+        <w:numPr>
+          <w:ilvl w:val="0"/>
+          <w:numId w:val="1"/>
+        </w:numPr>
+      </w:pPr>
+      <w:r>
+        <w:t xml:space="preserve">Overall, I would categorize the correlation between </w:t>
+      </w:r>
+      <w:r>
+        <w:t xml:space="preserve">wins and salary as moderately positive. There is </w:t>
+      </w:r>
+      <w:r>
+        <w:t xml:space="preserve">somewhat of </w:t>
+      </w:r>
+      <w:r>
+        <w:t xml:space="preserve">a </w:t>
+      </w:r>
+      <w:r>
+        <w:t xml:space="preserve">lower </w:t>
+      </w:r>
+      <w:r>
+        <w:t>trend</w:t>
+      </w:r>
+      <w:r>
+        <w:t xml:space="preserve"> from 2012-2015</w:t>
+      </w:r>
+      <w:r>
+        <w:t xml:space="preserve">. In general, </w:t>
+      </w:r>
+      <w:r>
+        <w:t>a couple</w:t>
+      </w:r>
+      <w:r>
+        <w:t xml:space="preserve"> factors </w:t>
+      </w:r>
+      <w:r>
+        <w:t>that could contribute to variations are injuries to highly-paid players</w:t>
+      </w:r>
+      <w:r>
+        <w:t xml:space="preserve"> and </w:t>
+      </w:r>
+      <w:r>
+        <w:t xml:space="preserve">the emergence of </w:t>
+      </w:r>
+      <w:r>
+        <w:t xml:space="preserve">high performing </w:t>
+      </w:r>
+      <w:r>
+        <w:t xml:space="preserve">pre-arbitration players </w:t>
+      </w:r>
+      <w:r>
+        <w:t>(</w:t>
+      </w:r>
+      <w:r>
+        <w:t>with artificially low salaries</w:t>
+      </w:r>
+      <w:r>
+        <w:t>)</w:t>
+      </w:r>
+      <w:r>
+        <w:t>.</w:t>
+      </w:r>
       <w:bookmarkStart w:id="0" w:name="_GoBack"/>
       <w:bookmarkEnd w:id="0"/>
+    </w:p>
+    <w:tbl>
+      <w:tblPr>
+        <w:tblStyle w:val="TableGrid"/>
+        <w:tblW w:w="0" w:type="auto"/>
+        <w:tblInd w:w="720" w:type="dxa"/>
+        <w:tblLook w:val="04A0" w:firstRow="1" w:lastRow="0" w:firstColumn="1" w:lastColumn="0" w:noHBand="0" w:noVBand="1"/>
+      </w:tblPr>
+      <w:tblGrid>
+        <w:gridCol w:w="4224"/>
+        <w:gridCol w:w="4406"/>
+      </w:tblGrid>
+      <w:tr>
+        <w:tc>
+          <w:tcPr>
+            <w:tcW w:w="4675" w:type="dxa"/>
+          </w:tcPr>
+          <w:p>
+            <w:pPr>
+              <w:pStyle w:val="ListParagraph"/>
+              <w:ind w:left="0"/>
+            </w:pPr>
+            <w:r>
+              <w:t>Year</w:t>
+            </w:r>
+          </w:p>
+        </w:tc>
+        <w:tc>
+          <w:tcPr>
+            <w:tcW w:w="4675" w:type="dxa"/>
+          </w:tcPr>
+          <w:p>
+            <w:pPr>
+              <w:pStyle w:val="ListParagraph"/>
+              <w:ind w:left="0"/>
+            </w:pPr>
+            <w:r>
+              <w:t>Correlation</w:t>
+            </w:r>
+            <w:r>
+              <w:t xml:space="preserve"> between wins and salary</w:t>
+            </w:r>
+          </w:p>
+        </w:tc>
+      </w:tr>
+      <w:tr>
+        <w:tc>
+          <w:tcPr>
+            <w:tcW w:w="4675" w:type="dxa"/>
+          </w:tcPr>
+          <w:p>
+            <w:pPr>
+              <w:pStyle w:val="ListParagraph"/>
+              <w:ind w:left="0"/>
+            </w:pPr>
+            <w:r>
+              <w:t>2000</w:t>
+            </w:r>
+          </w:p>
+        </w:tc>
+        <w:tc>
+          <w:tcPr>
+            <w:tcW w:w="4675" w:type="dxa"/>
+          </w:tcPr>
+          <w:p>
+            <w:pPr>
+              <w:pStyle w:val="ListParagraph"/>
+              <w:ind w:left="0"/>
+            </w:pPr>
+            <w:r>
+              <w:t>0.331089731765669</w:t>
+            </w:r>
+          </w:p>
+        </w:tc>
+      </w:tr>
+      <w:tr>
+        <w:tc>
+          <w:tcPr>
+            <w:tcW w:w="4675" w:type="dxa"/>
+          </w:tcPr>
+          <w:p>
+            <w:pPr>
+              <w:pStyle w:val="ListParagraph"/>
+              <w:ind w:left="0"/>
+            </w:pPr>
+            <w:r>
+              <w:t>2001</w:t>
+            </w:r>
+          </w:p>
+        </w:tc>
+        <w:tc>
+          <w:tcPr>
+            <w:tcW w:w="4675" w:type="dxa"/>
+          </w:tcPr>
+          <w:p>
+            <w:pPr>
+              <w:pStyle w:val="ListParagraph"/>
+              <w:ind w:left="0"/>
+            </w:pPr>
+            <w:r>
+              <w:t>0.32064804188357354</w:t>
+            </w:r>
+          </w:p>
+        </w:tc>
+      </w:tr>
+      <w:tr>
+        <w:tc>
+          <w:tcPr>
+            <w:tcW w:w="4675" w:type="dxa"/>
+          </w:tcPr>
+          <w:p>
+            <w:pPr>
+              <w:pStyle w:val="ListParagraph"/>
+              <w:ind w:left="0"/>
+            </w:pPr>
+            <w:r>
+              <w:t>2002</w:t>
+            </w:r>
+          </w:p>
+        </w:tc>
+        <w:tc>
+          <w:tcPr>
+            <w:tcW w:w="4675" w:type="dxa"/>
+          </w:tcPr>
+          <w:p>
+            <w:pPr>
+              <w:pStyle w:val="ListParagraph"/>
+              <w:ind w:left="0"/>
+            </w:pPr>
+            <w:r>
+              <w:t>0.4424155273851763</w:t>
+            </w:r>
+          </w:p>
+        </w:tc>
+      </w:tr>
+      <w:tr>
+        <w:tc>
+          <w:tcPr>
+            <w:tcW w:w="4675" w:type="dxa"/>
+          </w:tcPr>
+          <w:p>
+            <w:pPr>
+              <w:pStyle w:val="ListParagraph"/>
+              <w:ind w:left="0"/>
+            </w:pPr>
+            <w:r>
+              <w:t>2003</w:t>
+            </w:r>
+          </w:p>
+        </w:tc>
+        <w:tc>
+          <w:tcPr>
+            <w:tcW w:w="4675" w:type="dxa"/>
+          </w:tcPr>
+          <w:p>
+            <w:pPr>
+              <w:pStyle w:val="ListParagraph"/>
+              <w:ind w:left="0"/>
+            </w:pPr>
+            <w:r>
+              <w:t>0.4187035142326099</w:t>
+            </w:r>
+          </w:p>
+        </w:tc>
+      </w:tr>
+      <w:tr>
+        <w:tc>
+          <w:tcPr>
+            <w:tcW w:w="4675" w:type="dxa"/>
+          </w:tcPr>
+          <w:p>
+            <w:pPr>
+              <w:pStyle w:val="ListParagraph"/>
+              <w:ind w:left="0"/>
+            </w:pPr>
+            <w:r>
+              <w:t>2004</w:t>
+            </w:r>
+          </w:p>
+        </w:tc>
+        <w:tc>
+          <w:tcPr>
+            <w:tcW w:w="4675" w:type="dxa"/>
+          </w:tcPr>
+          <w:p>
+            <w:pPr>
+              <w:pStyle w:val="ListParagraph"/>
+              <w:ind w:left="0"/>
+            </w:pPr>
+            <w:r>
+              <w:t>0.5410148051398752</w:t>
+            </w:r>
+          </w:p>
+        </w:tc>
+      </w:tr>
+      <w:tr>
+        <w:tc>
+          <w:tcPr>
+            <w:tcW w:w="4675" w:type="dxa"/>
+          </w:tcPr>
+          <w:p>
+            <w:pPr>
+              <w:pStyle w:val="ListParagraph"/>
+              <w:ind w:left="0"/>
+            </w:pPr>
+            <w:r>
+              <w:t>2005</w:t>
+            </w:r>
+          </w:p>
+        </w:tc>
+        <w:tc>
+          <w:tcPr>
+            <w:tcW w:w="4675" w:type="dxa"/>
+          </w:tcPr>
+          <w:p>
+            <w:pPr>
+              <w:pStyle w:val="ListParagraph"/>
+              <w:ind w:left="0"/>
+            </w:pPr>
+            <w:r>
+              <w:t>0.49106954663982855</w:t>
+            </w:r>
+          </w:p>
+        </w:tc>
+      </w:tr>
+      <w:tr>
+        <w:tc>
+          <w:tcPr>
+            <w:tcW w:w="4675" w:type="dxa"/>
+          </w:tcPr>
+          <w:p>
+            <w:pPr>
+              <w:pStyle w:val="ListParagraph"/>
+              <w:ind w:left="0"/>
+            </w:pPr>
+            <w:r>
+              <w:t>2006</w:t>
+            </w:r>
+          </w:p>
+        </w:tc>
+        <w:tc>
+          <w:tcPr>
+            <w:tcW w:w="4675" w:type="dxa"/>
+          </w:tcPr>
+          <w:p>
+            <w:pPr>
+              <w:pStyle w:val="ListParagraph"/>
+              <w:ind w:left="0"/>
+            </w:pPr>
+            <w:r>
+              <w:t>0.5362759800900644</w:t>
+            </w:r>
+          </w:p>
+        </w:tc>
+      </w:tr>
+      <w:tr>
+        <w:tc>
+          <w:tcPr>
+            <w:tcW w:w="4675" w:type="dxa"/>
+          </w:tcPr>
+          <w:p>
+            <w:pPr>
+              <w:pStyle w:val="ListParagraph"/>
+              <w:ind w:left="0"/>
+            </w:pPr>
+            <w:r>
+              <w:t>2007</w:t>
+            </w:r>
+          </w:p>
+        </w:tc>
+        <w:tc>
+          <w:tcPr>
+            <w:tcW w:w="4675" w:type="dxa"/>
+          </w:tcPr>
+          <w:p>
+            <w:pPr>
+              <w:pStyle w:val="ListParagraph"/>
+              <w:ind w:left="0"/>
+            </w:pPr>
+            <w:r>
+              <w:t>0.4910552827984716</w:t>
+            </w:r>
+          </w:p>
+        </w:tc>
+      </w:tr>
+      <w:tr>
+        <w:tc>
+          <w:tcPr>
+            <w:tcW w:w="4675" w:type="dxa"/>
+          </w:tcPr>
+          <w:p>
+            <w:pPr>
+              <w:pStyle w:val="ListParagraph"/>
+              <w:ind w:left="0"/>
+            </w:pPr>
+            <w:r>
+              <w:t>2008</w:t>
+            </w:r>
+          </w:p>
+        </w:tc>
+        <w:tc>
+          <w:tcPr>
+            <w:tcW w:w="4675" w:type="dxa"/>
+          </w:tcPr>
+          <w:p>
+            <w:pPr>
+              <w:pStyle w:val="ListParagraph"/>
+              <w:ind w:left="0"/>
+            </w:pPr>
+            <w:r>
+              <w:t>0.32697333856047406</w:t>
+            </w:r>
+          </w:p>
+        </w:tc>
+      </w:tr>
+      <w:tr>
+        <w:tc>
+          <w:tcPr>
+            <w:tcW w:w="4675" w:type="dxa"/>
+          </w:tcPr>
+          <w:p>
+            <w:pPr>
+              <w:pStyle w:val="ListParagraph"/>
+              <w:ind w:left="0"/>
+            </w:pPr>
+            <w:r>
+              <w:t>2009</w:t>
+            </w:r>
+          </w:p>
+        </w:tc>
+        <w:tc>
+          <w:tcPr>
+            <w:tcW w:w="4675" w:type="dxa"/>
+          </w:tcPr>
+          <w:p>
+            <w:pPr>
+              <w:pStyle w:val="ListParagraph"/>
+              <w:ind w:left="0"/>
+            </w:pPr>
+            <w:r>
+              <w:t>0.47631026349966343</w:t>
+            </w:r>
+          </w:p>
+        </w:tc>
+      </w:tr>
+      <w:tr>
+        <w:tc>
+          <w:tcPr>
+            <w:tcW w:w="4675" w:type="dxa"/>
+          </w:tcPr>
+          <w:p>
+            <w:pPr>
+              <w:pStyle w:val="ListParagraph"/>
+              <w:ind w:left="0"/>
+            </w:pPr>
+            <w:r>
+              <w:t>2010</w:t>
+            </w:r>
+          </w:p>
+        </w:tc>
+        <w:tc>
+          <w:tcPr>
+            <w:tcW w:w="4675" w:type="dxa"/>
+          </w:tcPr>
+          <w:p>
+            <w:pPr>
+              <w:pStyle w:val="ListParagraph"/>
+              <w:ind w:left="0"/>
+            </w:pPr>
+            <w:r>
+              <w:t>0.36886943315654125</w:t>
+            </w:r>
+          </w:p>
+        </w:tc>
+      </w:tr>
+      <w:tr>
+        <w:tc>
+          <w:tcPr>
+            <w:tcW w:w="4675" w:type="dxa"/>
+          </w:tcPr>
+          <w:p>
+            <w:pPr>
+              <w:pStyle w:val="ListParagraph"/>
+              <w:ind w:left="0"/>
+            </w:pPr>
+            <w:r>
+              <w:t>2011</w:t>
+            </w:r>
+          </w:p>
+        </w:tc>
+        <w:tc>
+          <w:tcPr>
+            <w:tcW w:w="4675" w:type="dxa"/>
+          </w:tcPr>
+          <w:p>
+            <w:pPr>
+              <w:pStyle w:val="ListParagraph"/>
+              <w:ind w:left="0"/>
+            </w:pPr>
+            <w:r>
+              <w:t>0.40920291643738743</w:t>
+            </w:r>
+          </w:p>
+        </w:tc>
+      </w:tr>
+      <w:tr>
+        <w:tc>
+          <w:tcPr>
+            <w:tcW w:w="4675" w:type="dxa"/>
+          </w:tcPr>
+          <w:p>
+            <w:pPr>
+              <w:pStyle w:val="ListParagraph"/>
+              <w:ind w:left="0"/>
+            </w:pPr>
+            <w:r>
+              <w:t>2012</w:t>
+            </w:r>
+          </w:p>
+        </w:tc>
+        <w:tc>
+          <w:tcPr>
+            <w:tcW w:w="4675" w:type="dxa"/>
+          </w:tcPr>
+          <w:p>
+            <w:pPr>
+              <w:pStyle w:val="ListParagraph"/>
+              <w:ind w:left="0"/>
+            </w:pPr>
+            <w:r>
+              <w:t>0.1900566800311241</w:t>
+            </w:r>
+          </w:p>
+        </w:tc>
+      </w:tr>
+      <w:tr>
+        <w:tc>
+          <w:tcPr>
+            <w:tcW w:w="4675" w:type="dxa"/>
+          </w:tcPr>
+          <w:p>
+            <w:pPr>
+              <w:pStyle w:val="ListParagraph"/>
+              <w:ind w:left="0"/>
+            </w:pPr>
+            <w:r>
+              <w:lastRenderedPageBreak/>
+              <w:t>2013</w:t>
+            </w:r>
+          </w:p>
+        </w:tc>
+        <w:tc>
+          <w:tcPr>
+            <w:tcW w:w="4675" w:type="dxa"/>
+          </w:tcPr>
+          <w:p>
+            <w:pPr>
+              <w:pStyle w:val="ListParagraph"/>
+              <w:ind w:left="0"/>
+            </w:pPr>
+            <w:r>
+              <w:t>0.29957944854625684</w:t>
+            </w:r>
+          </w:p>
+        </w:tc>
+      </w:tr>
+      <w:tr>
+        <w:tc>
+          <w:tcPr>
+            <w:tcW w:w="4675" w:type="dxa"/>
+          </w:tcPr>
+          <w:p>
+            <w:pPr>
+              <w:pStyle w:val="ListParagraph"/>
+              <w:ind w:left="0"/>
+            </w:pPr>
+            <w:r>
+              <w:t>2014</w:t>
+            </w:r>
+          </w:p>
+        </w:tc>
+        <w:tc>
+          <w:tcPr>
+            <w:tcW w:w="4675" w:type="dxa"/>
+          </w:tcPr>
+          <w:p>
+            <w:pPr>
+              <w:pStyle w:val="ListParagraph"/>
+              <w:ind w:left="0"/>
+            </w:pPr>
+            <w:r>
+              <w:t>0.3224325825872062</w:t>
+            </w:r>
+          </w:p>
+        </w:tc>
+      </w:tr>
+      <w:tr>
+        <w:tc>
+          <w:tcPr>
+            <w:tcW w:w="4675" w:type="dxa"/>
+          </w:tcPr>
+          <w:p>
+            <w:pPr>
+              <w:pStyle w:val="ListParagraph"/>
+              <w:ind w:left="0"/>
+            </w:pPr>
+            <w:r>
+              <w:t>2015</w:t>
+            </w:r>
+          </w:p>
+        </w:tc>
+        <w:tc>
+          <w:tcPr>
+            <w:tcW w:w="4675" w:type="dxa"/>
+          </w:tcPr>
+          <w:p>
+            <w:pPr>
+              <w:pStyle w:val="ListParagraph"/>
+              <w:ind w:left="0"/>
+            </w:pPr>
+            <w:r>
+              <w:t>0.23878348758927975</w:t>
+            </w:r>
+          </w:p>
+        </w:tc>
+      </w:tr>
+      <w:tr>
+        <w:tc>
+          <w:tcPr>
+            <w:tcW w:w="4675" w:type="dxa"/>
+          </w:tcPr>
+          <w:p>
+            <w:pPr>
+              <w:pStyle w:val="ListParagraph"/>
+              <w:ind w:left="0"/>
+            </w:pPr>
+            <w:r>
+              <w:t>2016</w:t>
+            </w:r>
+          </w:p>
+        </w:tc>
+        <w:tc>
+          <w:tcPr>
+            <w:tcW w:w="4675" w:type="dxa"/>
+          </w:tcPr>
+          <w:p>
+            <w:pPr>
+              <w:pStyle w:val="ListParagraph"/>
+              <w:ind w:left="0"/>
+            </w:pPr>
+            <w:r>
+              <w:t>0.6362879114438605</w:t>
+            </w:r>
+          </w:p>
+        </w:tc>
+      </w:tr>
+    </w:tbl>
+    <w:p>
+      <w:pPr>
+        <w:pStyle w:val="ListParagraph"/>
+        <w:ind w:left="0"/>
+      </w:pPr>
     </w:p>
     <w:sectPr>
       <w:pgSz w:w="12240" w:h="15840"/>

</xml_diff>

<commit_message>
added presentation, query for least games in stadiums, q3 is wrong
</commit_message>
<xml_diff>
--- a/answers.docx
+++ b/answers.docx
@@ -44,8 +44,14 @@
           <w:ilvl w:val="0"/>
           <w:numId w:val="1"/>
         </w:numPr>
+        <w:rPr>
+          <w:highlight w:val="red"/>
+        </w:rPr>
       </w:pPr>
       <w:r>
+        <w:rPr>
+          <w:highlight w:val="red"/>
+        </w:rPr>
         <w:t>David Price has earned the most total salary among players from Vanderbilt at $245,553,888</w:t>
       </w:r>
     </w:p>
@@ -70,7 +76,12 @@
         </w:numPr>
       </w:pPr>
       <w:r>
-        <w:t xml:space="preserve">Strikeouts and home runs have typically increased every decade since the 1920s and in the partial data for the 2010s, strikeouts are nearly triple and home runs nearly 5x the amount per game in the 1920s. Notable events that can arguably be seen in the data are World War 2 </w:t>
+        <w:t>Strikeouts and home runs have typically increased every decade since the 1920s and in the partial da</w:t>
+      </w:r>
+      <w:bookmarkStart w:id="0" w:name="_GoBack"/>
+      <w:bookmarkEnd w:id="0"/>
+      <w:r>
+        <w:t xml:space="preserve">ta for the 2010s, strikeouts are nearly triple and home runs nearly 5x the amount per game in the 1920s. Notable events that can arguably be seen in the data are World War 2 </w:t>
       </w:r>
       <w:r>
         <w:t xml:space="preserve">causing some star players to be drafted/enlist and be replaced with less talent, the breaking of the color barrier, which happened for most teams during the 1950s, the lowering of the mound in 1969, as pitchers were seen to have gained too great an advantage, and the steroid era from the late 1990s through the </w:t>
@@ -1334,7 +1345,15 @@
         <w:t xml:space="preserve"> factors </w:t>
       </w:r>
       <w:r>
-        <w:t>that could contribute to variations are injuries to highly-paid players</w:t>
+        <w:t xml:space="preserve">that could contribute to variations are injuries to </w:t>
+      </w:r>
+      <w:proofErr w:type="gramStart"/>
+      <w:r>
+        <w:t>highly-paid</w:t>
+      </w:r>
+      <w:proofErr w:type="gramEnd"/>
+      <w:r>
+        <w:t xml:space="preserve"> players</w:t>
       </w:r>
       <w:r>
         <w:t xml:space="preserve"> and </w:t>
@@ -1360,8 +1379,6 @@
       <w:r>
         <w:t>.</w:t>
       </w:r>
-      <w:bookmarkStart w:id="0" w:name="_GoBack"/>
-      <w:bookmarkEnd w:id="0"/>
     </w:p>
     <w:tbl>
       <w:tblPr>

</xml_diff>